<commit_message>
Added Sequence diagram in Design.docx
</commit_message>
<xml_diff>
--- a/Documents/Design.docx
+++ b/Documents/Design.docx
@@ -28,7 +28,7 @@
       </w:tblPr>
       <w:tblGrid>
         <w:gridCol w:w="768"/>
-        <w:gridCol w:w="7103"/>
+        <w:gridCol w:w="7102"/>
       </w:tblGrid>
       <w:tr>
         <w:trPr/>
@@ -62,7 +62,7 @@
         </w:tc>
         <w:tc>
           <w:tcPr>
-            <w:tcW w:w="7103" w:type="dxa"/>
+            <w:tcW w:w="7102" w:type="dxa"/>
             <w:tcBorders/>
             <w:shd w:fill="auto" w:val="clear"/>
           </w:tcPr>
@@ -80,67 +80,7 @@
                 <w:sz w:val="24"/>
                 <w:szCs w:val="24"/>
               </w:rPr>
-              <w:t>&lt;</w:t>
-            </w:r>
-            <w:r>
-              <w:rPr>
-                <w:b/>
-                <w:bCs/>
-                <w:color w:val="000000"/>
-                <w:sz w:val="24"/>
-                <w:szCs w:val="24"/>
-              </w:rPr>
-              <w:t>49</w:t>
-            </w:r>
-            <w:r>
-              <w:rPr>
-                <w:b/>
-                <w:bCs/>
-                <w:color w:val="000000"/>
-                <w:sz w:val="24"/>
-                <w:szCs w:val="24"/>
-              </w:rPr>
-              <w:t xml:space="preserve">, </w:t>
-            </w:r>
-            <w:r>
-              <w:rPr>
-                <w:b/>
-                <w:bCs/>
-                <w:color w:val="000000"/>
-                <w:sz w:val="24"/>
-                <w:szCs w:val="24"/>
-              </w:rPr>
-              <w:t>Fine-Grained Data Visualisation</w:t>
-            </w:r>
-            <w:r>
-              <w:rPr>
-                <w:b/>
-                <w:bCs/>
-                <w:color w:val="000000"/>
-                <w:sz w:val="24"/>
-                <w:szCs w:val="24"/>
-              </w:rPr>
-              <w:t xml:space="preserve"> , </w:t>
-            </w:r>
-            <w:r>
-              <w:rPr>
-                <w:b/>
-                <w:bCs/>
-                <w:color w:val="000000"/>
-                <w:sz w:val="24"/>
-                <w:szCs w:val="24"/>
-              </w:rPr>
-              <w:t>Team Memebers→ Mohit Chandra, Yash Verma, Nikhil Gogate</w:t>
-            </w:r>
-            <w:r>
-              <w:rPr>
-                <w:b/>
-                <w:bCs/>
-                <w:color w:val="000000"/>
-                <w:sz w:val="24"/>
-                <w:szCs w:val="24"/>
-              </w:rPr>
-              <w:t>&gt;</w:t>
+              <w:t>&lt;49, Fine-Grained Data Visualisation , Team Memebers→ Mohit Chandra, Yash Verma, Nikhil Gogate&gt;</w:t>
             </w:r>
           </w:p>
         </w:tc>
@@ -161,7 +101,13 @@
         </w:rPr>
       </w:pPr>
       <w:r>
-        <w:rPr/>
+        <w:rPr>
+          <w:b/>
+          <w:bCs/>
+          <w:i/>
+          <w:iCs/>
+          <w:color w:val="0000FF"/>
+        </w:rPr>
       </w:r>
     </w:p>
     <w:p>
@@ -169,7 +115,7 @@
         <w:pStyle w:val="Heading1"/>
         <w:numPr>
           <w:ilvl w:val="0"/>
-          <w:numId w:val="1"/>
+          <w:numId w:val="2"/>
         </w:numPr>
         <w:jc w:val="both"/>
         <w:rPr/>
@@ -253,23 +199,23 @@
       <w:tblPr>
         <w:tblW w:w="8807" w:type="dxa"/>
         <w:jc w:val="left"/>
-        <w:tblInd w:w="55" w:type="dxa"/>
+        <w:tblInd w:w="50" w:type="dxa"/>
         <w:tblBorders>
-          <w:top w:val="single" w:sz="4" w:space="0" w:color="000000"/>
-          <w:left w:val="single" w:sz="4" w:space="0" w:color="000000"/>
-          <w:bottom w:val="single" w:sz="4" w:space="0" w:color="000000"/>
-          <w:insideH w:val="single" w:sz="4" w:space="0" w:color="000000"/>
+          <w:top w:val="single" w:sz="4" w:space="0" w:color="000001"/>
+          <w:left w:val="single" w:sz="4" w:space="0" w:color="000001"/>
+          <w:bottom w:val="single" w:sz="4" w:space="0" w:color="000001"/>
+          <w:insideH w:val="single" w:sz="4" w:space="0" w:color="000001"/>
         </w:tblBorders>
         <w:tblCellMar>
           <w:top w:w="0" w:type="dxa"/>
-          <w:left w:w="103" w:type="dxa"/>
+          <w:left w:w="98" w:type="dxa"/>
           <w:bottom w:w="0" w:type="dxa"/>
           <w:right w:w="108" w:type="dxa"/>
         </w:tblCellMar>
       </w:tblPr>
       <w:tblGrid>
         <w:gridCol w:w="2440"/>
-        <w:gridCol w:w="6367"/>
+        <w:gridCol w:w="6366"/>
       </w:tblGrid>
       <w:tr>
         <w:trPr/>
@@ -277,28 +223,21 @@
           <w:tcPr>
             <w:tcW w:w="2440" w:type="dxa"/>
             <w:tcBorders>
-              <w:top w:val="single" w:sz="4" w:space="0" w:color="000000"/>
-              <w:left w:val="single" w:sz="4" w:space="0" w:color="000000"/>
-              <w:bottom w:val="single" w:sz="4" w:space="0" w:color="000000"/>
-              <w:insideH w:val="single" w:sz="4" w:space="0" w:color="000000"/>
+              <w:top w:val="single" w:sz="4" w:space="0" w:color="000001"/>
+              <w:left w:val="single" w:sz="4" w:space="0" w:color="000001"/>
+              <w:bottom w:val="single" w:sz="4" w:space="0" w:color="000001"/>
+              <w:insideH w:val="single" w:sz="4" w:space="0" w:color="000001"/>
             </w:tcBorders>
             <w:shd w:fill="auto" w:val="clear"/>
             <w:tcMar>
-              <w:left w:w="103" w:type="dxa"/>
+              <w:left w:w="98" w:type="dxa"/>
             </w:tcMar>
           </w:tcPr>
           <w:p>
             <w:pPr>
               <w:pStyle w:val="BlueText"/>
               <w:spacing w:before="0" w:after="240"/>
-              <w:rPr>
-                <w:b/>
-                <w:b/>
-                <w:bCs/>
-                <w:color w:val="000000"/>
-                <w:sz w:val="21"/>
-                <w:szCs w:val="21"/>
-              </w:rPr>
+              <w:rPr/>
             </w:pPr>
             <w:r>
               <w:rPr>
@@ -310,24 +249,24 @@
                 <w:sz w:val="21"/>
                 <w:szCs w:val="21"/>
               </w:rPr>
-              <w:t>3-D/2-D Graph plotting</w:t>
+              <w:t>Contour Graph 3D</w:t>
             </w:r>
           </w:p>
         </w:tc>
         <w:tc>
           <w:tcPr>
-            <w:tcW w:w="6367" w:type="dxa"/>
+            <w:tcW w:w="6366" w:type="dxa"/>
             <w:tcBorders>
-              <w:top w:val="single" w:sz="4" w:space="0" w:color="000000"/>
-              <w:left w:val="single" w:sz="4" w:space="0" w:color="000000"/>
-              <w:bottom w:val="single" w:sz="4" w:space="0" w:color="000000"/>
-              <w:right w:val="single" w:sz="4" w:space="0" w:color="000000"/>
-              <w:insideH w:val="single" w:sz="4" w:space="0" w:color="000000"/>
-              <w:insideV w:val="single" w:sz="4" w:space="0" w:color="000000"/>
+              <w:top w:val="single" w:sz="4" w:space="0" w:color="000001"/>
+              <w:left w:val="single" w:sz="4" w:space="0" w:color="000001"/>
+              <w:bottom w:val="single" w:sz="4" w:space="0" w:color="000001"/>
+              <w:right w:val="single" w:sz="4" w:space="0" w:color="000001"/>
+              <w:insideH w:val="single" w:sz="4" w:space="0" w:color="000001"/>
+              <w:insideV w:val="single" w:sz="4" w:space="0" w:color="000001"/>
             </w:tcBorders>
             <w:shd w:fill="auto" w:val="clear"/>
             <w:tcMar>
-              <w:left w:w="103" w:type="dxa"/>
+              <w:left w:w="98" w:type="dxa"/>
             </w:tcMar>
           </w:tcPr>
           <w:p>
@@ -352,7 +291,7 @@
               <w:pStyle w:val="Normal"/>
               <w:numPr>
                 <w:ilvl w:val="0"/>
-                <w:numId w:val="2"/>
+                <w:numId w:val="3"/>
               </w:numPr>
               <w:tabs>
                 <w:tab w:val="left" w:pos="372" w:leader="none"/>
@@ -391,7 +330,8 @@
             </w:pPr>
             <w:r>
               <w:rPr>
-                <w:color w:val="000000"/>
+                <w:sz w:val="18"/>
+                <w:szCs w:val="18"/>
               </w:rPr>
             </w:r>
           </w:p>
@@ -417,7 +357,7 @@
               <w:pStyle w:val="Normal"/>
               <w:numPr>
                 <w:ilvl w:val="0"/>
-                <w:numId w:val="2"/>
+                <w:numId w:val="3"/>
               </w:numPr>
               <w:tabs>
                 <w:tab w:val="left" w:pos="372" w:leader="none"/>
@@ -442,7 +382,7 @@
               <w:pStyle w:val="Normal"/>
               <w:numPr>
                 <w:ilvl w:val="0"/>
-                <w:numId w:val="2"/>
+                <w:numId w:val="3"/>
               </w:numPr>
               <w:tabs>
                 <w:tab w:val="left" w:pos="372" w:leader="none"/>
@@ -467,7 +407,7 @@
               <w:pStyle w:val="Normal"/>
               <w:numPr>
                 <w:ilvl w:val="0"/>
-                <w:numId w:val="2"/>
+                <w:numId w:val="3"/>
               </w:numPr>
               <w:tabs>
                 <w:tab w:val="left" w:pos="372" w:leader="none"/>
@@ -495,14 +435,14 @@
           <w:tcPr>
             <w:tcW w:w="2440" w:type="dxa"/>
             <w:tcBorders>
-              <w:top w:val="single" w:sz="4" w:space="0" w:color="000000"/>
-              <w:left w:val="single" w:sz="4" w:space="0" w:color="000000"/>
-              <w:bottom w:val="single" w:sz="4" w:space="0" w:color="000000"/>
-              <w:insideH w:val="single" w:sz="4" w:space="0" w:color="000000"/>
+              <w:top w:val="single" w:sz="4" w:space="0" w:color="000001"/>
+              <w:left w:val="single" w:sz="4" w:space="0" w:color="000001"/>
+              <w:bottom w:val="single" w:sz="4" w:space="0" w:color="000001"/>
+              <w:insideH w:val="single" w:sz="4" w:space="0" w:color="000001"/>
             </w:tcBorders>
             <w:shd w:fill="auto" w:val="clear"/>
             <w:tcMar>
-              <w:left w:w="103" w:type="dxa"/>
+              <w:left w:w="98" w:type="dxa"/>
             </w:tcMar>
           </w:tcPr>
           <w:p>
@@ -534,18 +474,18 @@
         </w:tc>
         <w:tc>
           <w:tcPr>
-            <w:tcW w:w="6367" w:type="dxa"/>
+            <w:tcW w:w="6366" w:type="dxa"/>
             <w:tcBorders>
-              <w:top w:val="single" w:sz="4" w:space="0" w:color="000000"/>
-              <w:left w:val="single" w:sz="4" w:space="0" w:color="000000"/>
-              <w:bottom w:val="single" w:sz="4" w:space="0" w:color="000000"/>
-              <w:right w:val="single" w:sz="4" w:space="0" w:color="000000"/>
-              <w:insideH w:val="single" w:sz="4" w:space="0" w:color="000000"/>
-              <w:insideV w:val="single" w:sz="4" w:space="0" w:color="000000"/>
+              <w:top w:val="single" w:sz="4" w:space="0" w:color="000001"/>
+              <w:left w:val="single" w:sz="4" w:space="0" w:color="000001"/>
+              <w:bottom w:val="single" w:sz="4" w:space="0" w:color="000001"/>
+              <w:right w:val="single" w:sz="4" w:space="0" w:color="000001"/>
+              <w:insideH w:val="single" w:sz="4" w:space="0" w:color="000001"/>
+              <w:insideV w:val="single" w:sz="4" w:space="0" w:color="000001"/>
             </w:tcBorders>
             <w:shd w:fill="auto" w:val="clear"/>
             <w:tcMar>
-              <w:left w:w="103" w:type="dxa"/>
+              <w:left w:w="98" w:type="dxa"/>
             </w:tcMar>
           </w:tcPr>
           <w:p>
@@ -568,7 +508,7 @@
               <w:pStyle w:val="Normal"/>
               <w:numPr>
                 <w:ilvl w:val="0"/>
-                <w:numId w:val="2"/>
+                <w:numId w:val="3"/>
               </w:numPr>
               <w:tabs>
                 <w:tab w:val="left" w:pos="372" w:leader="none"/>
@@ -585,39 +525,7 @@
                 <w:sz w:val="18"/>
                 <w:szCs w:val="18"/>
               </w:rPr>
-              <w:t xml:space="preserve">This class is responsible for </w:t>
-            </w:r>
-            <w:r>
-              <w:rPr>
-                <w:color w:val="000000"/>
-                <w:sz w:val="18"/>
-                <w:szCs w:val="18"/>
-              </w:rPr>
-              <w:t xml:space="preserve">analysis twitter tweets </w:t>
-            </w:r>
-            <w:r>
-              <w:rPr>
-                <w:color w:val="000000"/>
-                <w:sz w:val="18"/>
-                <w:szCs w:val="18"/>
-              </w:rPr>
-              <w:t xml:space="preserve">and plotting </w:t>
-            </w:r>
-            <w:r>
-              <w:rPr>
-                <w:color w:val="000000"/>
-                <w:sz w:val="18"/>
-                <w:szCs w:val="18"/>
-              </w:rPr>
-              <w:t xml:space="preserve">a bar </w:t>
-            </w:r>
-            <w:r>
-              <w:rPr>
-                <w:color w:val="000000"/>
-                <w:sz w:val="18"/>
-                <w:szCs w:val="18"/>
-              </w:rPr>
-              <w:t>graph</w:t>
+              <w:t>This class is responsible for analysis twitter tweets and plotting a bar graph</w:t>
             </w:r>
           </w:p>
           <w:p>
@@ -639,7 +547,8 @@
             </w:pPr>
             <w:r>
               <w:rPr>
-                <w:color w:val="000000"/>
+                <w:sz w:val="18"/>
+                <w:szCs w:val="18"/>
               </w:rPr>
             </w:r>
           </w:p>
@@ -665,7 +574,7 @@
               <w:pStyle w:val="Normal"/>
               <w:numPr>
                 <w:ilvl w:val="0"/>
-                <w:numId w:val="2"/>
+                <w:numId w:val="3"/>
               </w:numPr>
               <w:tabs>
                 <w:tab w:val="left" w:pos="372" w:leader="none"/>
@@ -690,7 +599,7 @@
               <w:pStyle w:val="Normal"/>
               <w:numPr>
                 <w:ilvl w:val="0"/>
-                <w:numId w:val="2"/>
+                <w:numId w:val="3"/>
               </w:numPr>
               <w:tabs>
                 <w:tab w:val="left" w:pos="372" w:leader="none"/>
@@ -707,7 +616,23 @@
                 <w:sz w:val="18"/>
                 <w:szCs w:val="18"/>
               </w:rPr>
-              <w:t>Analysis of Hastags of the tweets</w:t>
+              <w:t>Analysis of Has</w:t>
+            </w:r>
+            <w:r>
+              <w:rPr>
+                <w:color w:val="000000"/>
+                <w:sz w:val="18"/>
+                <w:szCs w:val="18"/>
+              </w:rPr>
+              <w:t xml:space="preserve">h </w:t>
+            </w:r>
+            <w:r>
+              <w:rPr>
+                <w:color w:val="000000"/>
+                <w:sz w:val="18"/>
+                <w:szCs w:val="18"/>
+              </w:rPr>
+              <w:t>tags of the tweets</w:t>
             </w:r>
           </w:p>
           <w:p>
@@ -715,7 +640,7 @@
               <w:pStyle w:val="Normal"/>
               <w:numPr>
                 <w:ilvl w:val="0"/>
-                <w:numId w:val="2"/>
+                <w:numId w:val="3"/>
               </w:numPr>
               <w:tabs>
                 <w:tab w:val="left" w:pos="372" w:leader="none"/>
@@ -747,55 +672,48 @@
           <w:tcPr>
             <w:tcW w:w="2440" w:type="dxa"/>
             <w:tcBorders>
-              <w:top w:val="single" w:sz="4" w:space="0" w:color="000000"/>
-              <w:left w:val="single" w:sz="4" w:space="0" w:color="000000"/>
-              <w:bottom w:val="single" w:sz="4" w:space="0" w:color="000000"/>
-              <w:insideH w:val="single" w:sz="4" w:space="0" w:color="000000"/>
+              <w:top w:val="single" w:sz="4" w:space="0" w:color="000001"/>
+              <w:left w:val="single" w:sz="4" w:space="0" w:color="000001"/>
+              <w:bottom w:val="single" w:sz="4" w:space="0" w:color="000001"/>
+              <w:insideH w:val="single" w:sz="4" w:space="0" w:color="000001"/>
             </w:tcBorders>
             <w:shd w:fill="auto" w:val="clear"/>
             <w:tcMar>
-              <w:left w:w="103" w:type="dxa"/>
+              <w:left w:w="98" w:type="dxa"/>
             </w:tcMar>
           </w:tcPr>
           <w:p>
             <w:pPr>
               <w:pStyle w:val="Normal"/>
               <w:spacing w:before="0" w:after="240"/>
-              <w:rPr>
-                <w:b/>
+              <w:rPr/>
+            </w:pPr>
+            <w:r>
+              <w:rPr>
                 <w:b/>
                 <w:bCs/>
                 <w:color w:val="000000"/>
                 <w:sz w:val="21"/>
                 <w:szCs w:val="21"/>
               </w:rPr>
-            </w:pPr>
-            <w:r>
-              <w:rPr>
-                <w:b/>
-                <w:bCs/>
-                <w:color w:val="000000"/>
-                <w:sz w:val="21"/>
-                <w:szCs w:val="21"/>
-              </w:rPr>
-              <w:t>3-D Modelling using Delaunay Triangulation</w:t>
+              <w:t>3-D Modeling using Delaunay Triangulation</w:t>
             </w:r>
           </w:p>
         </w:tc>
         <w:tc>
           <w:tcPr>
-            <w:tcW w:w="6367" w:type="dxa"/>
+            <w:tcW w:w="6366" w:type="dxa"/>
             <w:tcBorders>
-              <w:top w:val="single" w:sz="4" w:space="0" w:color="000000"/>
-              <w:left w:val="single" w:sz="4" w:space="0" w:color="000000"/>
-              <w:bottom w:val="single" w:sz="4" w:space="0" w:color="000000"/>
-              <w:right w:val="single" w:sz="4" w:space="0" w:color="000000"/>
-              <w:insideH w:val="single" w:sz="4" w:space="0" w:color="000000"/>
-              <w:insideV w:val="single" w:sz="4" w:space="0" w:color="000000"/>
+              <w:top w:val="single" w:sz="4" w:space="0" w:color="000001"/>
+              <w:left w:val="single" w:sz="4" w:space="0" w:color="000001"/>
+              <w:bottom w:val="single" w:sz="4" w:space="0" w:color="000001"/>
+              <w:right w:val="single" w:sz="4" w:space="0" w:color="000001"/>
+              <w:insideH w:val="single" w:sz="4" w:space="0" w:color="000001"/>
+              <w:insideV w:val="single" w:sz="4" w:space="0" w:color="000001"/>
             </w:tcBorders>
             <w:shd w:fill="auto" w:val="clear"/>
             <w:tcMar>
-              <w:left w:w="103" w:type="dxa"/>
+              <w:left w:w="98" w:type="dxa"/>
             </w:tcMar>
           </w:tcPr>
           <w:p>
@@ -806,7 +724,6 @@
                 <w:color w:val="000000"/>
               </w:rPr>
             </w:pPr>
-            <w:bookmarkStart w:id="0" w:name="__DdeLink__7_1278050085"/>
             <w:r>
               <w:rPr>
                 <w:color w:val="000000"/>
@@ -821,7 +738,7 @@
               <w:pStyle w:val="Normal"/>
               <w:numPr>
                 <w:ilvl w:val="0"/>
-                <w:numId w:val="2"/>
+                <w:numId w:val="3"/>
               </w:numPr>
               <w:tabs>
                 <w:tab w:val="left" w:pos="372" w:leader="none"/>
@@ -860,7 +777,8 @@
             </w:pPr>
             <w:r>
               <w:rPr>
-                <w:color w:val="000000"/>
+                <w:sz w:val="18"/>
+                <w:szCs w:val="18"/>
               </w:rPr>
             </w:r>
           </w:p>
@@ -886,7 +804,7 @@
               <w:pStyle w:val="Normal"/>
               <w:numPr>
                 <w:ilvl w:val="0"/>
-                <w:numId w:val="2"/>
+                <w:numId w:val="3"/>
               </w:numPr>
               <w:tabs>
                 <w:tab w:val="left" w:pos="372" w:leader="none"/>
@@ -911,7 +829,7 @@
               <w:pStyle w:val="Normal"/>
               <w:numPr>
                 <w:ilvl w:val="0"/>
-                <w:numId w:val="2"/>
+                <w:numId w:val="3"/>
               </w:numPr>
               <w:tabs>
                 <w:tab w:val="left" w:pos="372" w:leader="none"/>
@@ -936,7 +854,7 @@
               <w:pStyle w:val="Normal"/>
               <w:numPr>
                 <w:ilvl w:val="0"/>
-                <w:numId w:val="2"/>
+                <w:numId w:val="3"/>
               </w:numPr>
               <w:tabs>
                 <w:tab w:val="left" w:pos="372" w:leader="none"/>
@@ -949,8 +867,8 @@
                 <w:szCs w:val="18"/>
               </w:rPr>
             </w:pPr>
-            <w:bookmarkStart w:id="1" w:name="__DdeLink__7_1278050085"/>
-            <w:bookmarkEnd w:id="1"/>
+            <w:bookmarkStart w:id="0" w:name="__DdeLink__7_1278050085"/>
+            <w:bookmarkEnd w:id="0"/>
             <w:r>
               <w:rPr>
                 <w:color w:val="000000"/>
@@ -966,7 +884,6 @@
     <w:p>
       <w:pPr>
         <w:pStyle w:val="Normal"/>
-        <w:autoSpaceDE w:val="false"/>
         <w:spacing w:before="100" w:after="100"/>
         <w:rPr>
           <w:rFonts w:cs="Arial"/>
@@ -985,38 +902,38 @@
       <w:tblPr>
         <w:tblW w:w="8827" w:type="dxa"/>
         <w:jc w:val="left"/>
-        <w:tblInd w:w="15" w:type="dxa"/>
+        <w:tblInd w:w="13" w:type="dxa"/>
         <w:tblBorders>
-          <w:top w:val="single" w:sz="2" w:space="0" w:color="000000"/>
-          <w:left w:val="single" w:sz="2" w:space="0" w:color="000000"/>
-          <w:bottom w:val="single" w:sz="2" w:space="0" w:color="000000"/>
-          <w:insideH w:val="single" w:sz="2" w:space="0" w:color="000000"/>
+          <w:top w:val="single" w:sz="2" w:space="0" w:color="000001"/>
+          <w:left w:val="single" w:sz="2" w:space="0" w:color="000001"/>
+          <w:bottom w:val="single" w:sz="2" w:space="0" w:color="000001"/>
+          <w:insideH w:val="single" w:sz="2" w:space="0" w:color="000001"/>
         </w:tblBorders>
         <w:tblCellMar>
           <w:top w:w="55" w:type="dxa"/>
-          <w:left w:w="54" w:type="dxa"/>
+          <w:left w:w="51" w:type="dxa"/>
           <w:bottom w:w="55" w:type="dxa"/>
           <w:right w:w="55" w:type="dxa"/>
         </w:tblCellMar>
       </w:tblPr>
       <w:tblGrid>
-        <w:gridCol w:w="2440"/>
+        <w:gridCol w:w="2439"/>
         <w:gridCol w:w="6387"/>
       </w:tblGrid>
       <w:tr>
         <w:trPr/>
         <w:tc>
           <w:tcPr>
-            <w:tcW w:w="2440" w:type="dxa"/>
+            <w:tcW w:w="2439" w:type="dxa"/>
             <w:tcBorders>
-              <w:top w:val="single" w:sz="2" w:space="0" w:color="000000"/>
-              <w:left w:val="single" w:sz="2" w:space="0" w:color="000000"/>
-              <w:bottom w:val="single" w:sz="2" w:space="0" w:color="000000"/>
-              <w:insideH w:val="single" w:sz="2" w:space="0" w:color="000000"/>
+              <w:top w:val="single" w:sz="2" w:space="0" w:color="000001"/>
+              <w:left w:val="single" w:sz="2" w:space="0" w:color="000001"/>
+              <w:bottom w:val="single" w:sz="2" w:space="0" w:color="000001"/>
+              <w:insideH w:val="single" w:sz="2" w:space="0" w:color="000001"/>
             </w:tcBorders>
             <w:shd w:fill="auto" w:val="clear"/>
             <w:tcMar>
-              <w:left w:w="54" w:type="dxa"/>
+              <w:left w:w="51" w:type="dxa"/>
             </w:tcMar>
           </w:tcPr>
           <w:p>
@@ -1048,16 +965,16 @@
           <w:tcPr>
             <w:tcW w:w="6387" w:type="dxa"/>
             <w:tcBorders>
-              <w:top w:val="single" w:sz="2" w:space="0" w:color="000000"/>
-              <w:left w:val="single" w:sz="2" w:space="0" w:color="000000"/>
-              <w:bottom w:val="single" w:sz="2" w:space="0" w:color="000000"/>
-              <w:right w:val="single" w:sz="2" w:space="0" w:color="000000"/>
-              <w:insideH w:val="single" w:sz="2" w:space="0" w:color="000000"/>
-              <w:insideV w:val="single" w:sz="2" w:space="0" w:color="000000"/>
+              <w:top w:val="single" w:sz="2" w:space="0" w:color="000001"/>
+              <w:left w:val="single" w:sz="2" w:space="0" w:color="000001"/>
+              <w:bottom w:val="single" w:sz="2" w:space="0" w:color="000001"/>
+              <w:right w:val="single" w:sz="2" w:space="0" w:color="000001"/>
+              <w:insideH w:val="single" w:sz="2" w:space="0" w:color="000001"/>
+              <w:insideV w:val="single" w:sz="2" w:space="0" w:color="000001"/>
             </w:tcBorders>
             <w:shd w:fill="auto" w:val="clear"/>
             <w:tcMar>
-              <w:left w:w="54" w:type="dxa"/>
+              <w:left w:w="51" w:type="dxa"/>
             </w:tcMar>
           </w:tcPr>
           <w:p>
@@ -1082,7 +999,7 @@
               <w:pStyle w:val="Normal"/>
               <w:numPr>
                 <w:ilvl w:val="0"/>
-                <w:numId w:val="2"/>
+                <w:numId w:val="3"/>
               </w:numPr>
               <w:tabs>
                 <w:tab w:val="left" w:pos="372" w:leader="none"/>
@@ -1099,15 +1016,7 @@
                 <w:sz w:val="18"/>
                 <w:szCs w:val="18"/>
               </w:rPr>
-              <w:t xml:space="preserve">This class is responsible for taking input dataset from user and </w:t>
-            </w:r>
-            <w:r>
-              <w:rPr>
-                <w:color w:val="000000"/>
-                <w:sz w:val="18"/>
-                <w:szCs w:val="18"/>
-              </w:rPr>
-              <w:t>creating a convex hull out of the random points.</w:t>
+              <w:t>This class is responsible for taking input dataset from user and creating a convex hull out of the random points.</w:t>
             </w:r>
           </w:p>
           <w:p>
@@ -1129,7 +1038,8 @@
             </w:pPr>
             <w:r>
               <w:rPr>
-                <w:color w:val="000000"/>
+                <w:sz w:val="18"/>
+                <w:szCs w:val="18"/>
               </w:rPr>
             </w:r>
           </w:p>
@@ -1155,7 +1065,7 @@
               <w:pStyle w:val="Normal"/>
               <w:numPr>
                 <w:ilvl w:val="0"/>
-                <w:numId w:val="2"/>
+                <w:numId w:val="3"/>
               </w:numPr>
               <w:tabs>
                 <w:tab w:val="left" w:pos="372" w:leader="none"/>
@@ -1180,7 +1090,7 @@
               <w:pStyle w:val="Normal"/>
               <w:numPr>
                 <w:ilvl w:val="0"/>
-                <w:numId w:val="2"/>
+                <w:numId w:val="3"/>
               </w:numPr>
               <w:tabs>
                 <w:tab w:val="left" w:pos="372" w:leader="none"/>
@@ -1205,7 +1115,7 @@
               <w:pStyle w:val="Normal"/>
               <w:numPr>
                 <w:ilvl w:val="0"/>
-                <w:numId w:val="2"/>
+                <w:numId w:val="3"/>
               </w:numPr>
               <w:tabs>
                 <w:tab w:val="left" w:pos="372" w:leader="none"/>
@@ -1233,15 +1143,16 @@
         <w:trPr/>
         <w:tc>
           <w:tcPr>
-            <w:tcW w:w="2440" w:type="dxa"/>
+            <w:tcW w:w="2439" w:type="dxa"/>
             <w:tcBorders>
-              <w:left w:val="single" w:sz="2" w:space="0" w:color="000000"/>
-              <w:bottom w:val="single" w:sz="2" w:space="0" w:color="000000"/>
-              <w:insideH w:val="single" w:sz="2" w:space="0" w:color="000000"/>
+              <w:top w:val="single" w:sz="2" w:space="0" w:color="000001"/>
+              <w:left w:val="single" w:sz="2" w:space="0" w:color="000001"/>
+              <w:bottom w:val="single" w:sz="2" w:space="0" w:color="000001"/>
+              <w:insideH w:val="single" w:sz="2" w:space="0" w:color="000001"/>
             </w:tcBorders>
             <w:shd w:fill="auto" w:val="clear"/>
             <w:tcMar>
-              <w:left w:w="54" w:type="dxa"/>
+              <w:left w:w="51" w:type="dxa"/>
             </w:tcMar>
           </w:tcPr>
           <w:p>
@@ -1272,15 +1183,16 @@
           <w:tcPr>
             <w:tcW w:w="6387" w:type="dxa"/>
             <w:tcBorders>
-              <w:left w:val="single" w:sz="2" w:space="0" w:color="000000"/>
-              <w:bottom w:val="single" w:sz="2" w:space="0" w:color="000000"/>
-              <w:right w:val="single" w:sz="2" w:space="0" w:color="000000"/>
-              <w:insideH w:val="single" w:sz="2" w:space="0" w:color="000000"/>
-              <w:insideV w:val="single" w:sz="2" w:space="0" w:color="000000"/>
+              <w:top w:val="single" w:sz="2" w:space="0" w:color="000001"/>
+              <w:left w:val="single" w:sz="2" w:space="0" w:color="000001"/>
+              <w:bottom w:val="single" w:sz="2" w:space="0" w:color="000001"/>
+              <w:right w:val="single" w:sz="2" w:space="0" w:color="000001"/>
+              <w:insideH w:val="single" w:sz="2" w:space="0" w:color="000001"/>
+              <w:insideV w:val="single" w:sz="2" w:space="0" w:color="000001"/>
             </w:tcBorders>
             <w:shd w:fill="auto" w:val="clear"/>
             <w:tcMar>
-              <w:left w:w="54" w:type="dxa"/>
+              <w:left w:w="51" w:type="dxa"/>
             </w:tcMar>
           </w:tcPr>
           <w:p>
@@ -1294,7 +1206,6 @@
             </w:pPr>
             <w:r>
               <w:rPr>
-                <w:color w:val="000000"/>
                 <w:sz w:val="18"/>
                 <w:szCs w:val="18"/>
               </w:rPr>
@@ -1306,7 +1217,6 @@
     <w:p>
       <w:pPr>
         <w:pStyle w:val="Normal"/>
-        <w:autoSpaceDE w:val="false"/>
         <w:spacing w:before="0" w:after="0"/>
         <w:rPr>
           <w:rFonts w:cs="Arial"/>
@@ -1325,7 +1235,7 @@
         <w:pStyle w:val="Heading1"/>
         <w:numPr>
           <w:ilvl w:val="0"/>
-          <w:numId w:val="1"/>
+          <w:numId w:val="2"/>
         </w:numPr>
         <w:jc w:val="both"/>
         <w:rPr/>
@@ -1338,77 +1248,70 @@
     <w:p>
       <w:pPr>
         <w:pStyle w:val="Normal"/>
-        <w:autoSpaceDE w:val="false"/>
         <w:spacing w:before="100" w:after="100"/>
-        <w:rPr/>
-      </w:pPr>
-      <w:r>
         <w:rPr>
           <w:rFonts w:cs="Arial"/>
           <w:color w:val="0000FF"/>
         </w:rPr>
-        <w:t>UML sequence diagram for the agreed significant use cases (about 4 major use cases).</w:t>
+      </w:pPr>
+      <w:r>
+        <w:rPr>
+          <w:rFonts w:cs="Arial"/>
+          <w:color w:val="6666FF"/>
+        </w:rPr>
+        <w:drawing>
+          <wp:anchor behindDoc="0" distT="0" distB="0" distL="0" distR="0" simplePos="0" locked="0" layoutInCell="1" allowOverlap="1" relativeHeight="2">
+            <wp:simplePos x="0" y="0"/>
+            <wp:positionH relativeFrom="column">
+              <wp:align>center</wp:align>
+            </wp:positionH>
+            <wp:positionV relativeFrom="paragraph">
+              <wp:posOffset>635</wp:posOffset>
+            </wp:positionV>
+            <wp:extent cx="6083300" cy="4895215"/>
+            <wp:effectExtent l="0" t="0" r="0" b="0"/>
+            <wp:wrapSquare wrapText="largest"/>
+            <wp:docPr id="1" name="Image1" descr=""/>
+            <wp:cNvGraphicFramePr>
+              <a:graphicFrameLocks xmlns:a="http://schemas.openxmlformats.org/drawingml/2006/main" noChangeAspect="1"/>
+            </wp:cNvGraphicFramePr>
+            <a:graphic xmlns:a="http://schemas.openxmlformats.org/drawingml/2006/main">
+              <a:graphicData uri="http://schemas.openxmlformats.org/drawingml/2006/picture">
+                <pic:pic xmlns:pic="http://schemas.openxmlformats.org/drawingml/2006/picture">
+                  <pic:nvPicPr>
+                    <pic:cNvPr id="1" name="Image1" descr=""/>
+                    <pic:cNvPicPr>
+                      <a:picLocks noChangeAspect="1" noChangeArrowheads="1"/>
+                    </pic:cNvPicPr>
+                  </pic:nvPicPr>
+                  <pic:blipFill>
+                    <a:blip r:embed="rId2"/>
+                    <a:stretch>
+                      <a:fillRect/>
+                    </a:stretch>
+                  </pic:blipFill>
+                  <pic:spPr bwMode="auto">
+                    <a:xfrm>
+                      <a:off x="0" y="0"/>
+                      <a:ext cx="6083300" cy="4895215"/>
+                    </a:xfrm>
+                    <a:prstGeom prst="rect">
+                      <a:avLst/>
+                    </a:prstGeom>
+                  </pic:spPr>
+                </pic:pic>
+              </a:graphicData>
+            </a:graphic>
+          </wp:anchor>
+        </w:drawing>
       </w:r>
     </w:p>
     <w:p>
       <w:pPr>
-        <w:pStyle w:val="Normal"/>
-        <w:autoSpaceDE w:val="false"/>
-        <w:spacing w:before="100" w:after="100"/>
-        <w:rPr>
-          <w:rFonts w:cs="Arial"/>
-          <w:color w:val="6666FF"/>
-        </w:rPr>
-      </w:pPr>
-      <w:r>
-        <w:rPr>
-          <w:i/>
-          <w:iCs/>
-          <w:color w:val="0000FF"/>
-        </w:rPr>
-        <w:t xml:space="preserve">While you may reference an external file here, most instructors </w:t>
-      </w:r>
-      <w:r>
-        <w:rPr>
-          <w:b/>
-          <w:i/>
-          <w:iCs/>
-          <w:color w:val="0000FF"/>
-        </w:rPr>
-        <w:t>strongly</w:t>
-      </w:r>
-      <w:r>
-        <w:rPr>
-          <w:i/>
-          <w:iCs/>
-          <w:color w:val="0000FF"/>
-        </w:rPr>
-        <w:t xml:space="preserve"> prefer embedded images, or, failing that, external files in generic formats such as JPEG, PNG or PDF.</w:t>
-      </w:r>
-    </w:p>
-    <w:p>
-      <w:pPr>
-        <w:pStyle w:val="Normal"/>
-        <w:autoSpaceDE w:val="false"/>
-        <w:spacing w:before="0" w:after="0"/>
-        <w:rPr>
-          <w:rFonts w:cs="Arial"/>
-          <w:color w:val="6666FF"/>
-        </w:rPr>
-      </w:pPr>
-      <w:r>
-        <w:rPr>
-          <w:rFonts w:cs="Arial"/>
-          <w:color w:val="6666FF"/>
-        </w:rPr>
-      </w:r>
-    </w:p>
-    <w:p>
-      <w:pPr>
         <w:pStyle w:val="Heading1"/>
         <w:numPr>
           <w:ilvl w:val="0"/>
-          <w:numId w:val="1"/>
+          <w:numId w:val="2"/>
         </w:numPr>
         <w:jc w:val="both"/>
         <w:rPr/>
@@ -1421,119 +1324,142 @@
     <w:p>
       <w:pPr>
         <w:pStyle w:val="Normal"/>
-        <w:autoSpaceDE w:val="false"/>
         <w:spacing w:before="100" w:after="100"/>
-        <w:rPr/>
+        <w:rPr>
+          <w:b w:val="false"/>
+          <w:b w:val="false"/>
+          <w:bCs w:val="false"/>
+          <w:i w:val="false"/>
+          <w:i w:val="false"/>
+          <w:iCs w:val="false"/>
+          <w:color w:val="000000"/>
+          <w:sz w:val="24"/>
+          <w:szCs w:val="24"/>
+        </w:rPr>
       </w:pPr>
       <w:r>
         <w:rPr>
           <w:rFonts w:cs="Arial"/>
-          <w:color w:val="0000FF"/>
-        </w:rPr>
-        <w:t xml:space="preserve">This is a running list of issues that arise as your design process proceeds. This is an important section of the design document as it captures the </w:t>
-      </w:r>
-      <w:r>
-        <w:rPr>
-          <w:rFonts w:cs="Arial"/>
-          <w:b/>
-          <w:bCs/>
-          <w:color w:val="0000FF"/>
-        </w:rPr>
-        <w:t>thought process</w:t>
-      </w:r>
-      <w:r>
-        <w:rPr>
-          <w:rFonts w:cs="Arial"/>
-          <w:color w:val="0000FF"/>
-        </w:rPr>
-        <w:t xml:space="preserve"> of the product's designers. It includes why or why not (rejected solutions) a design decision was made and supports future changes to the product. It should be updated whenever a design change occurs. </w:t>
+          <w:b w:val="false"/>
+          <w:bCs w:val="false"/>
+          <w:i w:val="false"/>
+          <w:iCs w:val="false"/>
+          <w:color w:val="000000"/>
+          <w:sz w:val="24"/>
+          <w:szCs w:val="24"/>
+        </w:rPr>
+        <w:t>1) Our First Design Included only Contour Visualisation and no other functionality . Then we expanded our idea into several other fields where visualisation can be applied.</w:t>
       </w:r>
     </w:p>
     <w:p>
       <w:pPr>
         <w:pStyle w:val="Normal"/>
-        <w:autoSpaceDE w:val="false"/>
-        <w:spacing w:before="0" w:after="0"/>
+        <w:spacing w:before="100" w:after="100"/>
+        <w:rPr>
+          <w:b w:val="false"/>
+          <w:b w:val="false"/>
+          <w:bCs w:val="false"/>
+          <w:i w:val="false"/>
+          <w:i w:val="false"/>
+          <w:iCs w:val="false"/>
+          <w:color w:val="000000"/>
+          <w:sz w:val="24"/>
+          <w:szCs w:val="24"/>
+        </w:rPr>
+      </w:pPr>
+      <w:r>
         <w:rPr>
           <w:rFonts w:cs="Arial"/>
-          <w:color w:val="0000FF"/>
-        </w:rPr>
-      </w:pPr>
-      <w:r>
-        <w:rPr>
-          <w:rFonts w:cs="Arial"/>
-          <w:color w:val="0000FF"/>
-        </w:rPr>
+          <w:b w:val="false"/>
+          <w:bCs w:val="false"/>
+          <w:i w:val="false"/>
+          <w:iCs w:val="false"/>
+          <w:color w:val="000000"/>
+          <w:sz w:val="24"/>
+          <w:szCs w:val="24"/>
+        </w:rPr>
+        <w:t>2) The idea of a website integrated with modules was also a part of modified design.</w:t>
       </w:r>
     </w:p>
     <w:p>
       <w:pPr>
         <w:pStyle w:val="Normal"/>
-        <w:spacing w:before="0" w:after="120"/>
-        <w:rPr>
-          <w:i/>
-          <w:i/>
-          <w:iCs/>
-          <w:color w:val="0000FF"/>
+        <w:spacing w:before="100" w:after="100"/>
+        <w:rPr>
+          <w:b w:val="false"/>
+          <w:b w:val="false"/>
+          <w:bCs w:val="false"/>
+          <w:i w:val="false"/>
+          <w:i w:val="false"/>
+          <w:iCs w:val="false"/>
+          <w:color w:val="000000"/>
+          <w:sz w:val="24"/>
+          <w:szCs w:val="24"/>
         </w:rPr>
       </w:pPr>
       <w:r>
         <w:rPr>
-          <w:i/>
-          <w:iCs/>
-          <w:color w:val="0000FF"/>
-        </w:rPr>
-        <w:t>It is RARELY the case that the first design you consider is the best one that you can come up with that meets the requirements and that can be implemented, tested, and delivered on schedule. Your instructor will be looking for signs that you considered at least a few approaches, and that you had a coherent rationale for preferring the design your team eventually adopts.</w:t>
+          <w:rFonts w:cs="Arial"/>
+          <w:b w:val="false"/>
+          <w:bCs w:val="false"/>
+          <w:i w:val="false"/>
+          <w:iCs w:val="false"/>
+          <w:color w:val="000000"/>
+          <w:sz w:val="24"/>
+          <w:szCs w:val="24"/>
+        </w:rPr>
+        <w:t>3) Adding Social Login with comment &amp; like facility.</w:t>
       </w:r>
     </w:p>
     <w:p>
       <w:pPr>
         <w:pStyle w:val="Normal"/>
-        <w:spacing w:before="0" w:after="120"/>
-        <w:rPr>
-          <w:i/>
-          <w:i/>
-          <w:iCs/>
-          <w:color w:val="0000FF"/>
+        <w:spacing w:before="100" w:after="100"/>
+        <w:rPr>
+          <w:b w:val="false"/>
+          <w:b w:val="false"/>
+          <w:bCs w:val="false"/>
+          <w:i w:val="false"/>
+          <w:i w:val="false"/>
+          <w:iCs w:val="false"/>
+          <w:color w:val="000000"/>
+          <w:sz w:val="24"/>
+          <w:szCs w:val="24"/>
         </w:rPr>
       </w:pPr>
       <w:r>
         <w:rPr>
-          <w:i/>
-          <w:iCs/>
-          <w:color w:val="0000FF"/>
-        </w:rPr>
-        <w:t>This is the place to record such thoughts – what alternatives did you consider? What are the strengths (and deficiencies) of the final design compared to the other alternatives considered? Why did you select the approach you finally chose? This last question should be answered with an eye to the tradeoffs inevitably involved in creating an appropriate design.</w:t>
+          <w:rFonts w:cs="Arial"/>
+          <w:b w:val="false"/>
+          <w:bCs w:val="false"/>
+          <w:i w:val="false"/>
+          <w:iCs w:val="false"/>
+          <w:color w:val="000000"/>
+          <w:sz w:val="24"/>
+          <w:szCs w:val="24"/>
+        </w:rPr>
+        <w:t>4) Further modification of design now allows the user to share their creations with others.</w:t>
       </w:r>
     </w:p>
     <w:p>
       <w:pPr>
         <w:pStyle w:val="Normal"/>
         <w:spacing w:before="0" w:after="240"/>
-        <w:rPr>
-          <w:i/>
-          <w:i/>
-          <w:iCs/>
-          <w:color w:val="0000FF"/>
-        </w:rPr>
+        <w:rPr/>
       </w:pPr>
       <w:r>
-        <w:rPr>
-          <w:i/>
-          <w:iCs/>
-          <w:color w:val="0000FF"/>
-        </w:rPr>
+        <w:rPr/>
       </w:r>
     </w:p>
     <w:sectPr>
-      <w:footerReference w:type="default" r:id="rId2"/>
+      <w:footerReference w:type="default" r:id="rId3"/>
       <w:type w:val="nextPage"/>
       <w:pgSz w:w="12240" w:h="15840"/>
       <w:pgMar w:left="1800" w:right="1800" w:header="0" w:top="1440" w:footer="720" w:bottom="1440" w:gutter="0"/>
       <w:pgNumType w:fmt="decimal"/>
       <w:formProt w:val="false"/>
       <w:textDirection w:val="lrTb"/>
-      <w:docGrid w:type="default" w:linePitch="360" w:charSpace="0"/>
+      <w:docGrid w:type="default" w:linePitch="360" w:charSpace="2047"/>
     </w:sectPr>
   </w:body>
 </w:document>
@@ -1555,14 +1481,14 @@
       </w:tblCellMar>
     </w:tblPr>
     <w:tblGrid>
-      <w:gridCol w:w="4430"/>
+      <w:gridCol w:w="4429"/>
       <w:gridCol w:w="4426"/>
     </w:tblGrid>
     <w:tr>
       <w:trPr/>
       <w:tc>
         <w:tcPr>
-          <w:tcW w:w="4430" w:type="dxa"/>
+          <w:tcW w:w="4429" w:type="dxa"/>
           <w:tcBorders/>
           <w:shd w:fill="auto" w:val="clear"/>
         </w:tcPr>
@@ -1596,10 +1522,7 @@
             <w:pStyle w:val="Header"/>
             <w:spacing w:before="0" w:after="0"/>
             <w:jc w:val="right"/>
-            <w:rPr>
-              <w:sz w:val="16"/>
-              <w:szCs w:val="16"/>
-            </w:rPr>
+            <w:rPr/>
           </w:pPr>
           <w:r>
             <w:rPr>
@@ -1610,7 +1533,6 @@
           </w:r>
           <w:r>
             <w:rPr>
-              <w:rStyle w:val="PageNumber"/>
               <w:sz w:val="16"/>
               <w:szCs w:val="16"/>
             </w:rPr>
@@ -1660,9 +1582,6 @@
       <w:lvlText w:val=""/>
       <w:lvlJc w:val="left"/>
       <w:pPr>
-        <w:tabs>
-          <w:tab w:val="num" w:pos="432"/>
-        </w:tabs>
         <w:ind w:left="432" w:hanging="432"/>
       </w:pPr>
     </w:lvl>
@@ -1772,6 +1691,98 @@
     </w:lvl>
   </w:abstractNum>
   <w:abstractNum w:abstractNumId="2">
+    <w:lvl w:ilvl="0">
+      <w:start w:val="1"/>
+      <w:numFmt w:val="none"/>
+      <w:suff w:val="nothing"/>
+      <w:lvlText w:val=""/>
+      <w:lvlJc w:val="left"/>
+      <w:pPr>
+        <w:ind w:left="432" w:hanging="432"/>
+      </w:pPr>
+    </w:lvl>
+    <w:lvl w:ilvl="1">
+      <w:start w:val="1"/>
+      <w:numFmt w:val="none"/>
+      <w:suff w:val="nothing"/>
+      <w:lvlText w:val=""/>
+      <w:lvlJc w:val="left"/>
+      <w:pPr>
+        <w:ind w:left="576" w:hanging="576"/>
+      </w:pPr>
+    </w:lvl>
+    <w:lvl w:ilvl="2">
+      <w:start w:val="1"/>
+      <w:numFmt w:val="none"/>
+      <w:suff w:val="nothing"/>
+      <w:lvlText w:val=""/>
+      <w:lvlJc w:val="left"/>
+      <w:pPr>
+        <w:ind w:left="720" w:hanging="720"/>
+      </w:pPr>
+    </w:lvl>
+    <w:lvl w:ilvl="3">
+      <w:start w:val="1"/>
+      <w:numFmt w:val="none"/>
+      <w:suff w:val="nothing"/>
+      <w:lvlText w:val=""/>
+      <w:lvlJc w:val="left"/>
+      <w:pPr>
+        <w:ind w:left="864" w:hanging="864"/>
+      </w:pPr>
+    </w:lvl>
+    <w:lvl w:ilvl="4">
+      <w:start w:val="1"/>
+      <w:numFmt w:val="none"/>
+      <w:suff w:val="nothing"/>
+      <w:lvlText w:val=""/>
+      <w:lvlJc w:val="left"/>
+      <w:pPr>
+        <w:ind w:left="1008" w:hanging="1008"/>
+      </w:pPr>
+    </w:lvl>
+    <w:lvl w:ilvl="5">
+      <w:start w:val="1"/>
+      <w:numFmt w:val="none"/>
+      <w:suff w:val="nothing"/>
+      <w:lvlText w:val=""/>
+      <w:lvlJc w:val="left"/>
+      <w:pPr>
+        <w:ind w:left="1152" w:hanging="1152"/>
+      </w:pPr>
+    </w:lvl>
+    <w:lvl w:ilvl="6">
+      <w:start w:val="1"/>
+      <w:numFmt w:val="none"/>
+      <w:suff w:val="nothing"/>
+      <w:lvlText w:val=""/>
+      <w:lvlJc w:val="left"/>
+      <w:pPr>
+        <w:ind w:left="1296" w:hanging="1296"/>
+      </w:pPr>
+    </w:lvl>
+    <w:lvl w:ilvl="7">
+      <w:start w:val="1"/>
+      <w:numFmt w:val="none"/>
+      <w:suff w:val="nothing"/>
+      <w:lvlText w:val=""/>
+      <w:lvlJc w:val="left"/>
+      <w:pPr>
+        <w:ind w:left="1440" w:hanging="1440"/>
+      </w:pPr>
+    </w:lvl>
+    <w:lvl w:ilvl="8">
+      <w:start w:val="1"/>
+      <w:numFmt w:val="none"/>
+      <w:suff w:val="nothing"/>
+      <w:lvlText w:val=""/>
+      <w:lvlJc w:val="left"/>
+      <w:pPr>
+        <w:ind w:left="1584" w:hanging="1584"/>
+      </w:pPr>
+    </w:lvl>
+  </w:abstractNum>
+  <w:abstractNum w:abstractNumId="3">
     <w:lvl w:ilvl="0">
       <w:start w:val="1"/>
       <w:numFmt w:val="bullet"/>
@@ -1791,12 +1802,111 @@
         <w:color w:val="0000FF"/>
       </w:rPr>
     </w:lvl>
+    <w:lvl w:ilvl="1">
+      <w:start w:val="1"/>
+      <w:numFmt w:val="decimal"/>
+      <w:lvlText w:val="%2."/>
+      <w:lvlJc w:val="left"/>
+      <w:pPr>
+        <w:tabs>
+          <w:tab w:val="num" w:pos="1080"/>
+        </w:tabs>
+        <w:ind w:left="1080" w:hanging="360"/>
+      </w:pPr>
+    </w:lvl>
+    <w:lvl w:ilvl="2">
+      <w:start w:val="1"/>
+      <w:numFmt w:val="decimal"/>
+      <w:lvlText w:val="%3."/>
+      <w:lvlJc w:val="left"/>
+      <w:pPr>
+        <w:tabs>
+          <w:tab w:val="num" w:pos="1440"/>
+        </w:tabs>
+        <w:ind w:left="1440" w:hanging="360"/>
+      </w:pPr>
+    </w:lvl>
+    <w:lvl w:ilvl="3">
+      <w:start w:val="1"/>
+      <w:numFmt w:val="decimal"/>
+      <w:lvlText w:val="%4."/>
+      <w:lvlJc w:val="left"/>
+      <w:pPr>
+        <w:tabs>
+          <w:tab w:val="num" w:pos="1800"/>
+        </w:tabs>
+        <w:ind w:left="1800" w:hanging="360"/>
+      </w:pPr>
+    </w:lvl>
+    <w:lvl w:ilvl="4">
+      <w:start w:val="1"/>
+      <w:numFmt w:val="decimal"/>
+      <w:lvlText w:val="%5."/>
+      <w:lvlJc w:val="left"/>
+      <w:pPr>
+        <w:tabs>
+          <w:tab w:val="num" w:pos="2160"/>
+        </w:tabs>
+        <w:ind w:left="2160" w:hanging="360"/>
+      </w:pPr>
+    </w:lvl>
+    <w:lvl w:ilvl="5">
+      <w:start w:val="1"/>
+      <w:numFmt w:val="decimal"/>
+      <w:lvlText w:val="%6."/>
+      <w:lvlJc w:val="left"/>
+      <w:pPr>
+        <w:tabs>
+          <w:tab w:val="num" w:pos="2520"/>
+        </w:tabs>
+        <w:ind w:left="2520" w:hanging="360"/>
+      </w:pPr>
+    </w:lvl>
+    <w:lvl w:ilvl="6">
+      <w:start w:val="1"/>
+      <w:numFmt w:val="decimal"/>
+      <w:lvlText w:val="%7."/>
+      <w:lvlJc w:val="left"/>
+      <w:pPr>
+        <w:tabs>
+          <w:tab w:val="num" w:pos="2880"/>
+        </w:tabs>
+        <w:ind w:left="2880" w:hanging="360"/>
+      </w:pPr>
+    </w:lvl>
+    <w:lvl w:ilvl="7">
+      <w:start w:val="1"/>
+      <w:numFmt w:val="decimal"/>
+      <w:lvlText w:val="%8."/>
+      <w:lvlJc w:val="left"/>
+      <w:pPr>
+        <w:tabs>
+          <w:tab w:val="num" w:pos="3240"/>
+        </w:tabs>
+        <w:ind w:left="3240" w:hanging="360"/>
+      </w:pPr>
+    </w:lvl>
+    <w:lvl w:ilvl="8">
+      <w:start w:val="1"/>
+      <w:numFmt w:val="decimal"/>
+      <w:lvlText w:val="%9."/>
+      <w:lvlJc w:val="left"/>
+      <w:pPr>
+        <w:tabs>
+          <w:tab w:val="num" w:pos="3600"/>
+        </w:tabs>
+        <w:ind w:left="3600" w:hanging="360"/>
+      </w:pPr>
+    </w:lvl>
   </w:abstractNum>
   <w:num w:numId="1">
     <w:abstractNumId w:val="1"/>
   </w:num>
   <w:num w:numId="2">
     <w:abstractNumId w:val="2"/>
+  </w:num>
+  <w:num w:numId="3">
+    <w:abstractNumId w:val="3"/>
   </w:num>
 </w:numbering>
 </file>
@@ -1827,10 +1937,10 @@
     </w:pPr>
     <w:rPr>
       <w:rFonts w:ascii="Arial" w:hAnsi="Arial" w:eastAsia="Times New Roman" w:cs="Arial"/>
-      <w:color w:val="auto"/>
+      <w:color w:val="00000A"/>
       <w:sz w:val="20"/>
       <w:szCs w:val="20"/>
-      <w:lang w:val="en-US" w:bidi="ar-SA" w:eastAsia="zh-CN"/>
+      <w:lang w:val="en-US" w:eastAsia="zh-CN" w:bidi="ar-SA"/>
     </w:rPr>
   </w:style>
   <w:style w:type="paragraph" w:styleId="Heading1">
@@ -1894,6 +2004,16 @@
     <w:name w:val="Page Number"/>
     <w:basedOn w:val="DefaultParagraphFont"/>
     <w:rPr/>
+  </w:style>
+  <w:style w:type="character" w:styleId="ListLabel1">
+    <w:name w:val="ListLabel 1"/>
+    <w:qFormat/>
+    <w:rPr>
+      <w:rFonts w:cs="Symbol"/>
+      <w:color w:val="0000FF"/>
+      <w:sz w:val="18"/>
+      <w:szCs w:val="18"/>
+    </w:rPr>
   </w:style>
   <w:style w:type="paragraph" w:styleId="Heading">
     <w:name w:val="Heading"/>

</xml_diff>